<commit_message>
BB 81 new transcription
</commit_message>
<xml_diff>
--- a/jt_BB_67_confesonario_web.docx
+++ b/jt_BB_67_confesonario_web.docx
@@ -32,7 +32,19 @@
     </w:p>
     <w:p>
       <w:r>
-        <w:t>Berendt-Brinton Linguistic Collection, Item 67</w:t>
+        <w:t>Berendt-Brinton Linguistic Collection</w:t>
+      </w:r>
+      <w:r>
+        <w:t xml:space="preserve"> (</w:t>
+      </w:r>
+      <w:r>
+        <w:t>UPenn Ms. Coll. 700</w:t>
+      </w:r>
+      <w:r>
+        <w:t>)</w:t>
+      </w:r>
+      <w:r>
+        <w:t>, Item 67</w:t>
       </w:r>
     </w:p>
     <w:p>
@@ -137,10 +149,7 @@
         <w:t>Confesonario</w:t>
       </w:r>
       <w:r>
-        <w:t xml:space="preserve"> and Berendt’s transcription are</w:t>
-      </w:r>
-      <w:r>
-        <w:t xml:space="preserve"> in the public domain. This document is a raw transcription without editing or comments and therefore also public domain. Feel free to use it at your discretion to enhance your study or research. (I would recommend checking my transcription against the original if you are citing it for research purposes.) Even though this transcription is not copyrighted, I would appreciate being credited as the transcriber if you copy and paste large portions verbatim for a publication or webpage. </w:t>
+        <w:t xml:space="preserve"> and Berendt’s transcription are in the public domain. This document is a raw transcription without editing or comments and therefore also public domain. Feel free to use it at your discretion to enhance your study or research. (I would recommend checking my transcription against the original if you are citing it for research purposes.) Even though this transcription is not copyrighted, I would appreciate being credited as the transcriber if you copy and paste large portions verbatim for a publication or webpage. </w:t>
       </w:r>
     </w:p>
     <w:p/>
@@ -171,28 +180,19 @@
     <w:p/>
     <w:p>
       <w:r>
-        <w:t xml:space="preserve">Identifier: </w:t>
-      </w:r>
-      <w:r>
-        <w:t>9938723493503681; (OCoLC)ocn155928789; (OCoLC)155928789; (CStRLIN)PAUR05-B10647; (PU)3872349-penndb-Voyager</w:t>
+        <w:t>Identifier: 9938723493503681; (OCoLC)ocn155928789; (OCoLC)155928789; (CStRLIN)PAUR05-B10647; (PU)3872349-penndb-Voyager</w:t>
       </w:r>
     </w:p>
     <w:p/>
     <w:p>
       <w:r>
-        <w:t xml:space="preserve">I have transcribed the parallel columns of Berendt’s transcription as tables to preserve the correct line spacing. </w:t>
-      </w:r>
-      <w:r>
-        <w:t>Page</w:t>
+        <w:t>I have transcribed the parallel columns of Berendt’s transcription as tables to preserve the correct line spacing. Page</w:t>
       </w:r>
       <w:r>
         <w:t xml:space="preserve"> numbers </w:t>
       </w:r>
       <w:r>
-        <w:t xml:space="preserve">and underlining that are part of the original manuscript are represented here without comment. [Square brackets] indicate page numbers of the electronic scan, as well as my comments. </w:t>
-      </w:r>
-      <w:r>
-        <w:t xml:space="preserve">Berendt’s </w:t>
+        <w:t xml:space="preserve">and underlining that are part of the original manuscript are represented here without comment. [Square brackets] indicate page numbers of the electronic scan, as well as my comments. Berendt’s </w:t>
       </w:r>
       <w:r>
         <w:t>corrections and marginalia</w:t>
@@ -5409,7 +5409,6 @@
           </w:tcPr>
           <w:p>
             <w:r>
-              <w:lastRenderedPageBreak/>
               <w:t>R. Con tres, con</w:t>
             </w:r>
           </w:p>

</xml_diff>